<commit_message>
assignment 2 pdf for submission
</commit_message>
<xml_diff>
--- a/Project/CMSC-4200-Proposal-Group1.docx
+++ b/Project/CMSC-4200-Proposal-Group1.docx
@@ -1751,14 +1751,7 @@
           <w:rFonts w:ascii="Times New Roman" w:hAnsi="Times New Roman" w:cs="Times New Roman"/>
           <w:color w:val="000000" w:themeColor="text1"/>
         </w:rPr>
-        <w:t>l</w:t>
-      </w:r>
-      <w:r>
-        <w:rPr>
-          <w:rFonts w:ascii="Times New Roman" w:hAnsi="Times New Roman" w:cs="Times New Roman"/>
-          <w:color w:val="000000" w:themeColor="text1"/>
-        </w:rPr>
-        <w:t>.”</w:t>
+        <w:t>l.”</w:t>
       </w:r>
       <w:r>
         <w:rPr>
@@ -3631,6 +3624,7 @@
   <w:style w:type="character" w:default="1" w:styleId="DefaultParagraphFont">
     <w:name w:val="Default Paragraph Font"/>
     <w:uiPriority w:val="1"/>
+    <w:semiHidden/>
     <w:unhideWhenUsed/>
   </w:style>
   <w:style w:type="table" w:default="1" w:styleId="TableNormal">

</xml_diff>

<commit_message>
Added to the AI Tools section.
</commit_message>
<xml_diff>
--- a/Project/CMSC-4200-Proposal-Group1.docx
+++ b/Project/CMSC-4200-Proposal-Group1.docx
@@ -1761,30 +1761,14 @@
           <w:rFonts w:ascii="Times New Roman" w:hAnsi="Times New Roman" w:cs="Times New Roman"/>
           <w:color w:val="000000" w:themeColor="text1"/>
         </w:rPr>
-        <w:t xml:space="preserve">’s capabilities and comprehension when presented a task in Computer Science. We would like to see if AI </w:t>
-      </w:r>
-      <w:proofErr w:type="gramStart"/>
-      <w:r>
-        <w:rPr>
-          <w:rFonts w:ascii="Times New Roman" w:hAnsi="Times New Roman" w:cs="Times New Roman"/>
-          <w:color w:val="000000" w:themeColor="text1"/>
-        </w:rPr>
-        <w:t xml:space="preserve">is capable of providing </w:t>
-      </w:r>
-      <w:r>
-        <w:rPr>
-          <w:rFonts w:ascii="Times New Roman" w:hAnsi="Times New Roman" w:cs="Times New Roman"/>
-          <w:color w:val="000000" w:themeColor="text1"/>
-        </w:rPr>
-        <w:t>and designing</w:t>
-      </w:r>
-      <w:proofErr w:type="gramEnd"/>
-      <w:r>
-        <w:rPr>
-          <w:rFonts w:ascii="Times New Roman" w:hAnsi="Times New Roman" w:cs="Times New Roman"/>
-          <w:color w:val="000000" w:themeColor="text1"/>
-        </w:rPr>
-        <w:t xml:space="preserve"> encryption</w:t>
+        <w:t xml:space="preserve">’s capabilities and comprehension when presented a task in Computer Science. We would like to see if AI is capable of providing </w:t>
+      </w:r>
+      <w:r>
+        <w:rPr>
+          <w:rFonts w:ascii="Times New Roman" w:hAnsi="Times New Roman" w:cs="Times New Roman"/>
+          <w:color w:val="000000" w:themeColor="text1"/>
+        </w:rPr>
+        <w:t>and designing encryption</w:t>
       </w:r>
       <w:r>
         <w:rPr>
@@ -2210,6 +2194,7 @@
     </w:p>
     <w:p>
       <w:pPr>
+        <w:spacing w:line="360" w:lineRule="auto"/>
         <w:ind w:firstLine="720"/>
         <w:rPr>
           <w:rFonts w:ascii="Times New Roman" w:hAnsi="Times New Roman" w:cs="Times New Roman"/>
@@ -2225,13 +2210,61 @@
         <w:rPr>
           <w:rFonts w:ascii="Times New Roman" w:hAnsi="Times New Roman" w:cs="Times New Roman"/>
         </w:rPr>
-        <w:t xml:space="preserve">proposes to use </w:t>
-      </w:r>
-      <w:r>
-        <w:rPr>
-          <w:rFonts w:ascii="Times New Roman" w:hAnsi="Times New Roman" w:cs="Times New Roman"/>
-        </w:rPr>
-        <w:t>both ChatGPT and Microsoft Copilot</w:t>
+        <w:t xml:space="preserve">proposes </w:t>
+      </w:r>
+      <w:r>
+        <w:rPr>
+          <w:rFonts w:ascii="Times New Roman" w:hAnsi="Times New Roman" w:cs="Times New Roman"/>
+        </w:rPr>
+        <w:t>using</w:t>
+      </w:r>
+      <w:r>
+        <w:rPr>
+          <w:rFonts w:ascii="Times New Roman" w:hAnsi="Times New Roman" w:cs="Times New Roman"/>
+        </w:rPr>
+        <w:t xml:space="preserve"> </w:t>
+      </w:r>
+      <w:r>
+        <w:rPr>
+          <w:rFonts w:ascii="Times New Roman" w:hAnsi="Times New Roman" w:cs="Times New Roman"/>
+        </w:rPr>
+        <w:t xml:space="preserve">OpenAI’s </w:t>
+      </w:r>
+      <w:r>
+        <w:rPr>
+          <w:rFonts w:ascii="Times New Roman" w:hAnsi="Times New Roman" w:cs="Times New Roman"/>
+        </w:rPr>
+        <w:t>ChatGP</w:t>
+      </w:r>
+      <w:r>
+        <w:rPr>
+          <w:rFonts w:ascii="Times New Roman" w:hAnsi="Times New Roman" w:cs="Times New Roman"/>
+        </w:rPr>
+        <w:t>T,</w:t>
+      </w:r>
+      <w:r>
+        <w:rPr>
+          <w:rFonts w:ascii="Times New Roman" w:hAnsi="Times New Roman" w:cs="Times New Roman"/>
+        </w:rPr>
+        <w:t xml:space="preserve"> Microsoft Copilot</w:t>
+      </w:r>
+      <w:r>
+        <w:rPr>
+          <w:rFonts w:ascii="Times New Roman" w:hAnsi="Times New Roman" w:cs="Times New Roman"/>
+        </w:rPr>
+        <w:t>, and Google Gemini</w:t>
+      </w:r>
+      <w:r>
+        <w:rPr>
+          <w:rFonts w:ascii="Times New Roman" w:hAnsi="Times New Roman" w:cs="Times New Roman"/>
+        </w:rPr>
+        <w:t xml:space="preserve"> for our </w:t>
+      </w:r>
+      <w:r>
+        <w:rPr>
+          <w:rFonts w:ascii="Times New Roman" w:hAnsi="Times New Roman" w:cs="Times New Roman"/>
+        </w:rPr>
+        <w:t>analysis</w:t>
       </w:r>
       <w:r>
         <w:rPr>
@@ -2257,9 +2290,106 @@
         </w:rPr>
         <w:t>limitations.</w:t>
       </w:r>
-    </w:p>
-    <w:p>
-      <w:pPr>
+      <w:r>
+        <w:rPr>
+          <w:rFonts w:ascii="Times New Roman" w:hAnsi="Times New Roman" w:cs="Times New Roman"/>
+        </w:rPr>
+        <w:t xml:space="preserve"> ChatGPT and Copilot</w:t>
+      </w:r>
+      <w:r>
+        <w:rPr>
+          <w:rFonts w:ascii="Times New Roman" w:hAnsi="Times New Roman" w:cs="Times New Roman"/>
+        </w:rPr>
+        <w:t xml:space="preserve"> both</w:t>
+      </w:r>
+      <w:r>
+        <w:rPr>
+          <w:rFonts w:ascii="Times New Roman" w:hAnsi="Times New Roman" w:cs="Times New Roman"/>
+        </w:rPr>
+        <w:t xml:space="preserve"> exist on the foundation of OpenAI’s GPT (</w:t>
+      </w:r>
+      <w:r>
+        <w:rPr>
+          <w:rFonts w:ascii="Times New Roman" w:hAnsi="Times New Roman" w:cs="Times New Roman"/>
+        </w:rPr>
+        <w:t>Generative Pre-trained Transformer</w:t>
+      </w:r>
+      <w:r>
+        <w:rPr>
+          <w:rFonts w:ascii="Times New Roman" w:hAnsi="Times New Roman" w:cs="Times New Roman"/>
+        </w:rPr>
+        <w:t>) model</w:t>
+      </w:r>
+      <w:r>
+        <w:rPr>
+          <w:rFonts w:ascii="Times New Roman" w:hAnsi="Times New Roman" w:cs="Times New Roman"/>
+        </w:rPr>
+        <w:t>s</w:t>
+      </w:r>
+      <w:r>
+        <w:rPr>
+          <w:rFonts w:ascii="Times New Roman" w:hAnsi="Times New Roman" w:cs="Times New Roman"/>
+        </w:rPr>
+        <w:t xml:space="preserve">, while Gemini exists via Google’s own </w:t>
+      </w:r>
+      <w:r>
+        <w:rPr>
+          <w:rFonts w:ascii="Times New Roman" w:hAnsi="Times New Roman" w:cs="Times New Roman"/>
+        </w:rPr>
+        <w:t>independent</w:t>
+      </w:r>
+      <w:r>
+        <w:rPr>
+          <w:rFonts w:ascii="Times New Roman" w:hAnsi="Times New Roman" w:cs="Times New Roman"/>
+        </w:rPr>
+        <w:t xml:space="preserve"> models. </w:t>
+      </w:r>
+      <w:r>
+        <w:rPr>
+          <w:rFonts w:ascii="Times New Roman" w:hAnsi="Times New Roman" w:cs="Times New Roman"/>
+        </w:rPr>
+        <w:t>Alt</w:t>
+      </w:r>
+      <w:r>
+        <w:rPr>
+          <w:rFonts w:ascii="Times New Roman" w:hAnsi="Times New Roman" w:cs="Times New Roman"/>
+        </w:rPr>
+        <w:t>hough they share the same foundations, ChatGPT and Copilot are not simply copies of one another</w:t>
+      </w:r>
+      <w:r>
+        <w:rPr>
+          <w:rFonts w:ascii="Times New Roman" w:hAnsi="Times New Roman" w:cs="Times New Roman"/>
+        </w:rPr>
+        <w:t xml:space="preserve">. </w:t>
+      </w:r>
+      <w:r>
+        <w:rPr>
+          <w:rFonts w:ascii="Times New Roman" w:hAnsi="Times New Roman" w:cs="Times New Roman"/>
+        </w:rPr>
+        <w:t xml:space="preserve">Microsoft </w:t>
+      </w:r>
+      <w:r>
+        <w:rPr>
+          <w:rFonts w:ascii="Times New Roman" w:hAnsi="Times New Roman" w:cs="Times New Roman"/>
+        </w:rPr>
+        <w:t xml:space="preserve">utilizes GPT models but </w:t>
+      </w:r>
+      <w:r>
+        <w:rPr>
+          <w:rFonts w:ascii="Times New Roman" w:hAnsi="Times New Roman" w:cs="Times New Roman"/>
+        </w:rPr>
+        <w:t>adds layers</w:t>
+      </w:r>
+      <w:r>
+        <w:rPr>
+          <w:rFonts w:ascii="Times New Roman" w:hAnsi="Times New Roman" w:cs="Times New Roman"/>
+        </w:rPr>
+        <w:t xml:space="preserve"> to allow Copilot to meet their security needs and to integrate closely with the broader Microsoft ecosystem.</w:t>
+      </w:r>
+    </w:p>
+    <w:p>
+      <w:pPr>
+        <w:spacing w:line="360" w:lineRule="auto"/>
         <w:ind w:firstLine="720"/>
         <w:rPr>
           <w:rFonts w:ascii="Times New Roman" w:hAnsi="Times New Roman" w:cs="Times New Roman"/>
@@ -2269,8 +2399,288 @@
         <w:rPr>
           <w:rFonts w:ascii="Times New Roman" w:hAnsi="Times New Roman" w:cs="Times New Roman"/>
         </w:rPr>
-        <w:t>Continue ….</w:t>
-      </w:r>
+        <w:t>GPT-based models, developed by OpenAI,</w:t>
+      </w:r>
+      <w:r>
+        <w:rPr>
+          <w:rFonts w:ascii="Times New Roman" w:hAnsi="Times New Roman" w:cs="Times New Roman"/>
+        </w:rPr>
+        <w:t xml:space="preserve"> </w:t>
+      </w:r>
+      <w:r>
+        <w:rPr>
+          <w:rFonts w:ascii="Times New Roman" w:hAnsi="Times New Roman" w:cs="Times New Roman"/>
+        </w:rPr>
+        <w:t>have overwhelming market share among large language models</w:t>
+      </w:r>
+      <w:r>
+        <w:t xml:space="preserve"> </w:t>
+      </w:r>
+      <w:r>
+        <w:rPr>
+          <w:rFonts w:ascii="Times New Roman" w:hAnsi="Times New Roman" w:cs="Times New Roman"/>
+        </w:rPr>
+        <w:t>(</w:t>
+      </w:r>
+      <w:proofErr w:type="spellStart"/>
+      <w:r>
+        <w:rPr>
+          <w:rFonts w:ascii="Times New Roman" w:hAnsi="Times New Roman" w:cs="Times New Roman"/>
+        </w:rPr>
+        <w:t>Statcounter</w:t>
+      </w:r>
+      <w:proofErr w:type="spellEnd"/>
+      <w:r>
+        <w:rPr>
+          <w:rFonts w:ascii="Times New Roman" w:hAnsi="Times New Roman" w:cs="Times New Roman"/>
+        </w:rPr>
+        <w:t xml:space="preserve"> Global Stats, 2026)</w:t>
+      </w:r>
+      <w:r>
+        <w:rPr>
+          <w:rFonts w:ascii="Times New Roman" w:hAnsi="Times New Roman" w:cs="Times New Roman"/>
+        </w:rPr>
+        <w:t xml:space="preserve">. Given this, our selection of AI agents gives a variety of options: GPT-based, </w:t>
+      </w:r>
+      <w:r>
+        <w:rPr>
+          <w:rFonts w:ascii="Times New Roman" w:hAnsi="Times New Roman" w:cs="Times New Roman"/>
+        </w:rPr>
+        <w:t xml:space="preserve">modified </w:t>
+      </w:r>
+      <w:r>
+        <w:rPr>
+          <w:rFonts w:ascii="Times New Roman" w:hAnsi="Times New Roman" w:cs="Times New Roman"/>
+        </w:rPr>
+        <w:t>GPT-</w:t>
+      </w:r>
+      <w:r>
+        <w:rPr>
+          <w:rFonts w:ascii="Times New Roman" w:hAnsi="Times New Roman" w:cs="Times New Roman"/>
+        </w:rPr>
+        <w:t>based</w:t>
+      </w:r>
+      <w:r>
+        <w:rPr>
+          <w:rFonts w:ascii="Times New Roman" w:hAnsi="Times New Roman" w:cs="Times New Roman"/>
+        </w:rPr>
+        <w:t>, and non</w:t>
+      </w:r>
+      <w:r>
+        <w:rPr>
+          <w:rFonts w:ascii="Times New Roman" w:hAnsi="Times New Roman" w:cs="Times New Roman"/>
+        </w:rPr>
+        <w:t xml:space="preserve"> </w:t>
+      </w:r>
+      <w:r>
+        <w:rPr>
+          <w:rFonts w:ascii="Times New Roman" w:hAnsi="Times New Roman" w:cs="Times New Roman"/>
+        </w:rPr>
+        <w:t>GPT-based</w:t>
+      </w:r>
+      <w:r>
+        <w:rPr>
+          <w:rFonts w:ascii="Times New Roman" w:hAnsi="Times New Roman" w:cs="Times New Roman"/>
+        </w:rPr>
+        <w:t xml:space="preserve">. </w:t>
+      </w:r>
+      <w:r>
+        <w:rPr>
+          <w:rFonts w:ascii="Times New Roman" w:hAnsi="Times New Roman" w:cs="Times New Roman"/>
+        </w:rPr>
+        <w:t xml:space="preserve">In comparing results, our team may be able to determine if one agent or foundation type is more successful </w:t>
+      </w:r>
+      <w:r>
+        <w:rPr>
+          <w:rFonts w:ascii="Times New Roman" w:hAnsi="Times New Roman" w:cs="Times New Roman"/>
+        </w:rPr>
+        <w:t>or</w:t>
+      </w:r>
+      <w:r>
+        <w:rPr>
+          <w:rFonts w:ascii="Times New Roman" w:hAnsi="Times New Roman" w:cs="Times New Roman"/>
+        </w:rPr>
+        <w:t xml:space="preserve"> efficient for our application than the others.</w:t>
+      </w:r>
+    </w:p>
+    <w:tbl>
+      <w:tblPr>
+        <w:tblStyle w:val="TableGrid"/>
+        <w:tblW w:w="0" w:type="auto"/>
+        <w:tblLook w:val="04A0" w:firstRow="1" w:lastRow="0" w:firstColumn="1" w:lastColumn="0" w:noHBand="0" w:noVBand="1"/>
+      </w:tblPr>
+      <w:tblGrid>
+        <w:gridCol w:w="4675"/>
+        <w:gridCol w:w="4675"/>
+      </w:tblGrid>
+      <w:tr>
+        <w:tc>
+          <w:tcPr>
+            <w:tcW w:w="4675" w:type="dxa"/>
+          </w:tcPr>
+          <w:p>
+            <w:pPr>
+              <w:rPr>
+                <w:rFonts w:ascii="Times New Roman" w:hAnsi="Times New Roman" w:cs="Times New Roman"/>
+                <w:b/>
+                <w:bCs/>
+              </w:rPr>
+            </w:pPr>
+            <w:r>
+              <w:rPr>
+                <w:rFonts w:ascii="Times New Roman" w:hAnsi="Times New Roman" w:cs="Times New Roman"/>
+                <w:b/>
+                <w:bCs/>
+              </w:rPr>
+              <w:t>Agent</w:t>
+            </w:r>
+          </w:p>
+        </w:tc>
+        <w:tc>
+          <w:tcPr>
+            <w:tcW w:w="4675" w:type="dxa"/>
+          </w:tcPr>
+          <w:p>
+            <w:pPr>
+              <w:rPr>
+                <w:rFonts w:ascii="Times New Roman" w:hAnsi="Times New Roman" w:cs="Times New Roman"/>
+                <w:b/>
+                <w:bCs/>
+              </w:rPr>
+            </w:pPr>
+            <w:r>
+              <w:rPr>
+                <w:rFonts w:ascii="Times New Roman" w:hAnsi="Times New Roman" w:cs="Times New Roman"/>
+                <w:b/>
+                <w:bCs/>
+              </w:rPr>
+              <w:t>Foundation</w:t>
+            </w:r>
+          </w:p>
+        </w:tc>
+      </w:tr>
+      <w:tr>
+        <w:tc>
+          <w:tcPr>
+            <w:tcW w:w="4675" w:type="dxa"/>
+          </w:tcPr>
+          <w:p>
+            <w:pPr>
+              <w:rPr>
+                <w:rFonts w:ascii="Times New Roman" w:hAnsi="Times New Roman" w:cs="Times New Roman"/>
+              </w:rPr>
+            </w:pPr>
+            <w:r>
+              <w:rPr>
+                <w:rFonts w:ascii="Times New Roman" w:hAnsi="Times New Roman" w:cs="Times New Roman"/>
+              </w:rPr>
+              <w:t>ChatGPT</w:t>
+            </w:r>
+          </w:p>
+        </w:tc>
+        <w:tc>
+          <w:tcPr>
+            <w:tcW w:w="4675" w:type="dxa"/>
+          </w:tcPr>
+          <w:p>
+            <w:pPr>
+              <w:rPr>
+                <w:rFonts w:ascii="Times New Roman" w:hAnsi="Times New Roman" w:cs="Times New Roman"/>
+              </w:rPr>
+            </w:pPr>
+            <w:r>
+              <w:rPr>
+                <w:rFonts w:ascii="Times New Roman" w:hAnsi="Times New Roman" w:cs="Times New Roman"/>
+              </w:rPr>
+              <w:t>GPT</w:t>
+            </w:r>
+          </w:p>
+        </w:tc>
+      </w:tr>
+      <w:tr>
+        <w:tc>
+          <w:tcPr>
+            <w:tcW w:w="4675" w:type="dxa"/>
+          </w:tcPr>
+          <w:p>
+            <w:pPr>
+              <w:rPr>
+                <w:rFonts w:ascii="Times New Roman" w:hAnsi="Times New Roman" w:cs="Times New Roman"/>
+              </w:rPr>
+            </w:pPr>
+            <w:r>
+              <w:rPr>
+                <w:rFonts w:ascii="Times New Roman" w:hAnsi="Times New Roman" w:cs="Times New Roman"/>
+              </w:rPr>
+              <w:t>Copilot</w:t>
+            </w:r>
+          </w:p>
+        </w:tc>
+        <w:tc>
+          <w:tcPr>
+            <w:tcW w:w="4675" w:type="dxa"/>
+          </w:tcPr>
+          <w:p>
+            <w:pPr>
+              <w:rPr>
+                <w:rFonts w:ascii="Times New Roman" w:hAnsi="Times New Roman" w:cs="Times New Roman"/>
+              </w:rPr>
+            </w:pPr>
+            <w:r>
+              <w:rPr>
+                <w:rFonts w:ascii="Times New Roman" w:hAnsi="Times New Roman" w:cs="Times New Roman"/>
+              </w:rPr>
+              <w:t xml:space="preserve">GPT (with additional Microsoft layers and modifications) </w:t>
+            </w:r>
+          </w:p>
+        </w:tc>
+      </w:tr>
+      <w:tr>
+        <w:tc>
+          <w:tcPr>
+            <w:tcW w:w="4675" w:type="dxa"/>
+          </w:tcPr>
+          <w:p>
+            <w:pPr>
+              <w:rPr>
+                <w:rFonts w:ascii="Times New Roman" w:hAnsi="Times New Roman" w:cs="Times New Roman"/>
+              </w:rPr>
+            </w:pPr>
+            <w:r>
+              <w:rPr>
+                <w:rFonts w:ascii="Times New Roman" w:hAnsi="Times New Roman" w:cs="Times New Roman"/>
+              </w:rPr>
+              <w:t>Gemini</w:t>
+            </w:r>
+          </w:p>
+        </w:tc>
+        <w:tc>
+          <w:tcPr>
+            <w:tcW w:w="4675" w:type="dxa"/>
+          </w:tcPr>
+          <w:p>
+            <w:pPr>
+              <w:rPr>
+                <w:rFonts w:ascii="Times New Roman" w:hAnsi="Times New Roman" w:cs="Times New Roman"/>
+              </w:rPr>
+            </w:pPr>
+            <w:r>
+              <w:rPr>
+                <w:rFonts w:ascii="Times New Roman" w:hAnsi="Times New Roman" w:cs="Times New Roman"/>
+              </w:rPr>
+              <w:t>Gemini</w:t>
+            </w:r>
+          </w:p>
+        </w:tc>
+      </w:tr>
+    </w:tbl>
+    <w:p>
+      <w:pPr>
+        <w:ind w:firstLine="720"/>
+        <w:rPr>
+          <w:rFonts w:ascii="Times New Roman" w:hAnsi="Times New Roman" w:cs="Times New Roman"/>
+        </w:rPr>
+      </w:pPr>
     </w:p>
     <w:p>
       <w:pPr>
@@ -2496,7 +2906,14 @@
         <w:rPr>
           <w:rFonts w:ascii="Times New Roman" w:hAnsi="Times New Roman" w:cs="Times New Roman"/>
         </w:rPr>
-        <w:t xml:space="preserve">our team proposes to find tradeoffs </w:t>
+        <w:t xml:space="preserve">our team proposes to find </w:t>
+      </w:r>
+      <w:r>
+        <w:rPr>
+          <w:rFonts w:ascii="Times New Roman" w:hAnsi="Times New Roman" w:cs="Times New Roman"/>
+        </w:rPr>
+        <w:lastRenderedPageBreak/>
+        <w:t xml:space="preserve">tradeoffs </w:t>
       </w:r>
       <w:r>
         <w:rPr>
@@ -2812,7 +3229,6 @@
           <w:sz w:val="24"/>
           <w:szCs w:val="24"/>
         </w:rPr>
-        <w:lastRenderedPageBreak/>
         <w:t>References</w:t>
       </w:r>
       <w:bookmarkEnd w:id="6"/>
@@ -2821,11 +3237,6 @@
       <w:pPr>
         <w:spacing w:line="360" w:lineRule="auto"/>
         <w:jc w:val="both"/>
-        <w:rPr>
-          <w:rFonts w:ascii="Times New Roman" w:hAnsi="Times New Roman" w:cs="Times New Roman"/>
-          <w:i/>
-          <w:iCs/>
-        </w:rPr>
       </w:pPr>
       <w:r>
         <w:rPr>
@@ -2865,7 +3276,28 @@
             <w:rStyle w:val="Hyperlink"/>
             <w:rFonts w:ascii="Times New Roman" w:hAnsi="Times New Roman" w:cs="Times New Roman"/>
           </w:rPr>
-          <w:t>https://hbr.org/2024/12/is-ai-the-right-tool-to-solve-that-problem</w:t>
+          <w:t>https://hbr.org/2024/12/is-ai-the-right-tool-t</w:t>
+        </w:r>
+        <w:r>
+          <w:rPr>
+            <w:rStyle w:val="Hyperlink"/>
+            <w:rFonts w:ascii="Times New Roman" w:hAnsi="Times New Roman" w:cs="Times New Roman"/>
+          </w:rPr>
+          <w:t>o</w:t>
+        </w:r>
+        <w:r>
+          <w:rPr>
+            <w:rStyle w:val="Hyperlink"/>
+            <w:rFonts w:ascii="Times New Roman" w:hAnsi="Times New Roman" w:cs="Times New Roman"/>
+          </w:rPr>
+          <w:t>-</w:t>
+        </w:r>
+        <w:r>
+          <w:rPr>
+            <w:rStyle w:val="Hyperlink"/>
+            <w:rFonts w:ascii="Times New Roman" w:hAnsi="Times New Roman" w:cs="Times New Roman"/>
+          </w:rPr>
+          <w:t>solve-that-problem</w:t>
         </w:r>
       </w:hyperlink>
     </w:p>
@@ -2876,6 +3308,63 @@
           <w:rFonts w:ascii="Times New Roman" w:hAnsi="Times New Roman" w:cs="Times New Roman"/>
         </w:rPr>
       </w:pPr>
+      <w:proofErr w:type="spellStart"/>
+      <w:r>
+        <w:rPr>
+          <w:rFonts w:ascii="Times New Roman" w:hAnsi="Times New Roman" w:cs="Times New Roman"/>
+        </w:rPr>
+        <w:t>Statcounter</w:t>
+      </w:r>
+      <w:proofErr w:type="spellEnd"/>
+      <w:r>
+        <w:rPr>
+          <w:rFonts w:ascii="Times New Roman" w:hAnsi="Times New Roman" w:cs="Times New Roman"/>
+        </w:rPr>
+        <w:t xml:space="preserve"> Global Stats. (2026). </w:t>
+      </w:r>
+      <w:r>
+        <w:rPr>
+          <w:rFonts w:ascii="Times New Roman" w:hAnsi="Times New Roman" w:cs="Times New Roman"/>
+          <w:i/>
+          <w:iCs/>
+        </w:rPr>
+        <w:t>AI chatbot market share worldwide</w:t>
+      </w:r>
+      <w:r>
+        <w:rPr>
+          <w:rFonts w:ascii="Times New Roman" w:hAnsi="Times New Roman" w:cs="Times New Roman"/>
+        </w:rPr>
+        <w:t xml:space="preserve">. </w:t>
+      </w:r>
+      <w:proofErr w:type="spellStart"/>
+      <w:r>
+        <w:rPr>
+          <w:rFonts w:ascii="Times New Roman" w:hAnsi="Times New Roman" w:cs="Times New Roman"/>
+        </w:rPr>
+        <w:t>Statcounter</w:t>
+      </w:r>
+      <w:proofErr w:type="spellEnd"/>
+      <w:r>
+        <w:rPr>
+          <w:rFonts w:ascii="Times New Roman" w:hAnsi="Times New Roman" w:cs="Times New Roman"/>
+        </w:rPr>
+        <w:t>.</w:t>
+      </w:r>
+      <w:r>
+        <w:rPr>
+          <w:rFonts w:ascii="Times New Roman" w:hAnsi="Times New Roman" w:cs="Times New Roman"/>
+        </w:rPr>
+        <w:t xml:space="preserve"> </w:t>
+      </w:r>
+      <w:hyperlink r:id="rId9" w:history="1">
+        <w:r>
+          <w:rPr>
+            <w:rStyle w:val="Hyperlink"/>
+            <w:rFonts w:ascii="Times New Roman" w:hAnsi="Times New Roman" w:cs="Times New Roman"/>
+          </w:rPr>
+          <w:t>https://gs.statcounter.com/ai-chatbot-market-share</w:t>
+        </w:r>
+      </w:hyperlink>
     </w:p>
     <w:p>
       <w:pPr>
@@ -3627,7 +4116,6 @@
   <w:style w:type="character" w:default="1" w:styleId="DefaultParagraphFont">
     <w:name w:val="Default Paragraph Font"/>
     <w:uiPriority w:val="1"/>
-    <w:semiHidden/>
     <w:unhideWhenUsed/>
   </w:style>
   <w:style w:type="table" w:default="1" w:styleId="TableNormal">
@@ -4026,6 +4514,37 @@
       <w:shd w:val="clear" w:color="auto" w:fill="E1DFDD"/>
     </w:rPr>
   </w:style>
+  <w:style w:type="table" w:styleId="TableGrid">
+    <w:name w:val="Table Grid"/>
+    <w:basedOn w:val="TableNormal"/>
+    <w:uiPriority w:val="39"/>
+    <w:rsid w:val="00457FD7"/>
+    <w:pPr>
+      <w:spacing w:after="0" w:line="240" w:lineRule="auto"/>
+    </w:pPr>
+    <w:tblPr>
+      <w:tblBorders>
+        <w:top w:val="single" w:sz="4" w:space="0" w:color="auto"/>
+        <w:left w:val="single" w:sz="4" w:space="0" w:color="auto"/>
+        <w:bottom w:val="single" w:sz="4" w:space="0" w:color="auto"/>
+        <w:right w:val="single" w:sz="4" w:space="0" w:color="auto"/>
+        <w:insideH w:val="single" w:sz="4" w:space="0" w:color="auto"/>
+        <w:insideV w:val="single" w:sz="4" w:space="0" w:color="auto"/>
+      </w:tblBorders>
+    </w:tblPr>
+  </w:style>
+  <w:style w:type="character" w:styleId="FollowedHyperlink">
+    <w:name w:val="FollowedHyperlink"/>
+    <w:basedOn w:val="DefaultParagraphFont"/>
+    <w:uiPriority w:val="99"/>
+    <w:semiHidden/>
+    <w:unhideWhenUsed/>
+    <w:rsid w:val="008E77CD"/>
+    <w:rPr>
+      <w:color w:val="3EBBF0" w:themeColor="followedHyperlink"/>
+      <w:u w:val="single"/>
+    </w:rPr>
+  </w:style>
 </w:styles>
 </file>
 

</xml_diff>